<commit_message>
OpenSourceTutorials-Android v0.3.3 - "Part 3 - Creating a New Project"
</commit_message>
<xml_diff>
--- a/Part 3 - Creating a New Project/5 - Creating a Project in Android Studio.docx
+++ b/Part 3 - Creating a New Project/5 - Creating a Project in Android Studio.docx
@@ -15,6 +15,8 @@
           <w:lang w:bidi="fa-IR"/>
         </w:rPr>
       </w:pPr>
+      <w:bookmarkStart w:id="0" w:name="_GoBack"/>
+      <w:bookmarkEnd w:id="0"/>
       <w:r>
         <w:rPr>
           <w:rFonts w:ascii="IRANSansWeb Light" w:hAnsi="IRANSansWeb Light" w:cs="IRANSansWeb Light" w:hint="cs"/>
@@ -188,7 +190,7 @@
         <w:bidi/>
         <w:jc w:val="both"/>
         <w:rPr>
-          <w:rFonts w:ascii="IRANSansWeb Light" w:hAnsi="IRANSansWeb Light" w:cs="IRANSansWeb Light" w:hint="cs"/>
+          <w:rFonts w:ascii="IRANSansWeb Light" w:hAnsi="IRANSansWeb Light" w:cs="IRANSansWeb Light"/>
           <w:rtl/>
           <w:lang w:bidi="fa-IR"/>
         </w:rPr>
@@ -210,7 +212,7 @@
         <w:bidi/>
         <w:jc w:val="both"/>
         <w:rPr>
-          <w:rFonts w:ascii="IRANSansWeb Light" w:hAnsi="IRANSansWeb Light" w:cs="IRANSansWeb Light" w:hint="cs"/>
+          <w:rFonts w:ascii="IRANSansWeb Light" w:hAnsi="IRANSansWeb Light" w:cs="IRANSansWeb Light"/>
           <w:rtl/>
           <w:lang w:bidi="fa-IR"/>
         </w:rPr>
@@ -232,7 +234,7 @@
         <w:bidi/>
         <w:jc w:val="both"/>
         <w:rPr>
-          <w:rFonts w:ascii="IRANSansWeb Light" w:hAnsi="IRANSansWeb Light" w:cs="IRANSansWeb Light" w:hint="cs"/>
+          <w:rFonts w:ascii="IRANSansWeb Light" w:hAnsi="IRANSansWeb Light" w:cs="IRANSansWeb Light"/>
           <w:rtl/>
           <w:lang w:bidi="fa-IR"/>
         </w:rPr>
@@ -254,7 +256,7 @@
         <w:bidi/>
         <w:jc w:val="both"/>
         <w:rPr>
-          <w:rFonts w:ascii="IRANSansWeb Light" w:hAnsi="IRANSansWeb Light" w:cs="IRANSansWeb Light" w:hint="cs"/>
+          <w:rFonts w:ascii="IRANSansWeb Light" w:hAnsi="IRANSansWeb Light" w:cs="IRANSansWeb Light"/>
           <w:rtl/>
           <w:lang w:bidi="fa-IR"/>
         </w:rPr>
@@ -291,7 +293,7 @@
         <w:bidi/>
         <w:jc w:val="both"/>
         <w:rPr>
-          <w:rFonts w:ascii="IRANSansWeb Light" w:hAnsi="IRANSansWeb Light" w:cs="IRANSansWeb Light" w:hint="cs"/>
+          <w:rFonts w:ascii="IRANSansWeb Light" w:hAnsi="IRANSansWeb Light" w:cs="IRANSansWeb Light"/>
           <w:rtl/>
           <w:lang w:bidi="fa-IR"/>
         </w:rPr>
@@ -313,7 +315,7 @@
         <w:bidi/>
         <w:jc w:val="both"/>
         <w:rPr>
-          <w:rFonts w:ascii="IRANSansWeb Light" w:hAnsi="IRANSansWeb Light" w:cs="IRANSansWeb Light" w:hint="cs"/>
+          <w:rFonts w:ascii="IRANSansWeb Light" w:hAnsi="IRANSansWeb Light" w:cs="IRANSansWeb Light"/>
           <w:rtl/>
           <w:lang w:bidi="fa-IR"/>
         </w:rPr>
@@ -395,7 +397,7 @@
         <w:bidi/>
         <w:jc w:val="both"/>
         <w:rPr>
-          <w:rFonts w:ascii="IRANSansWeb Light" w:hAnsi="IRANSansWeb Light" w:cs="IRANSansWeb Light" w:hint="cs"/>
+          <w:rFonts w:ascii="IRANSansWeb Light" w:hAnsi="IRANSansWeb Light" w:cs="IRANSansWeb Light"/>
           <w:rtl/>
           <w:lang w:bidi="fa-IR"/>
         </w:rPr>
@@ -417,7 +419,7 @@
         <w:bidi/>
         <w:jc w:val="both"/>
         <w:rPr>
-          <w:rFonts w:ascii="IRANSansWeb Light" w:hAnsi="IRANSansWeb Light" w:cs="IRANSansWeb Light" w:hint="cs"/>
+          <w:rFonts w:ascii="IRANSansWeb Light" w:hAnsi="IRANSansWeb Light" w:cs="IRANSansWeb Light"/>
           <w:rtl/>
           <w:lang w:bidi="fa-IR"/>
         </w:rPr>
@@ -469,7 +471,7 @@
         <w:bidi/>
         <w:jc w:val="both"/>
         <w:rPr>
-          <w:rFonts w:ascii="IRANSansWeb Light" w:hAnsi="IRANSansWeb Light" w:cs="IRANSansWeb Light" w:hint="cs"/>
+          <w:rFonts w:ascii="IRANSansWeb Light" w:hAnsi="IRANSansWeb Light" w:cs="IRANSansWeb Light"/>
           <w:rtl/>
           <w:lang w:bidi="fa-IR"/>
         </w:rPr>
@@ -482,8 +484,6 @@
         </w:rPr>
         <w:t>&gt;نیازمند تصویر&lt;</w:t>
       </w:r>
-      <w:bookmarkStart w:id="0" w:name="_GoBack"/>
-      <w:bookmarkEnd w:id="0"/>
     </w:p>
     <w:sectPr>
       <w:pgSz w:w="12240" w:h="15840"/>
@@ -1431,7 +1431,7 @@
 </file>
 
 <file path=customXml/itemProps1.xml><?xml version="1.0" encoding="utf-8"?>
-<ds:datastoreItem xmlns:ds="http://schemas.openxmlformats.org/officeDocument/2006/customXml" ds:itemID="{22BA47B5-8FA7-4E9E-9DBB-E99765C08310}">
+<ds:datastoreItem xmlns:ds="http://schemas.openxmlformats.org/officeDocument/2006/customXml" ds:itemID="{753F7249-4FB6-44D9-815B-0446CFCB6E99}">
   <ds:schemaRefs>
     <ds:schemaRef ds:uri="http://schemas.openxmlformats.org/officeDocument/2006/bibliography"/>
   </ds:schemaRefs>

</xml_diff>